<commit_message>
Sprint1 retro and Sprint2 Planning doc Fix
</commit_message>
<xml_diff>
--- a/05. Sprint1 Retrospective/Sprint1_Retrospective_v01.docx
+++ b/05. Sprint1 Retrospective/Sprint1_Retrospective_v01.docx
@@ -131,7 +131,91 @@
         <w:rPr>
           <w:sz w:val="52"/>
         </w:rPr>
-        <w:t>So Mi Choi, Bo Heon Jeong, Hanchen Li, Sang Rhee, Yixin Wang, Yuying Wang</w:t>
+        <w:t xml:space="preserve">So </w:t>
+      </w:r>
+      <w:proofErr w:type="spellStart"/>
+      <w:r>
+        <w:rPr>
+          <w:sz w:val="52"/>
+        </w:rPr>
+        <w:t>Mi</w:t>
+      </w:r>
+      <w:proofErr w:type="spellEnd"/>
+      <w:r>
+        <w:rPr>
+          <w:sz w:val="52"/>
+        </w:rPr>
+        <w:t xml:space="preserve"> Choi, Bo </w:t>
+      </w:r>
+      <w:proofErr w:type="spellStart"/>
+      <w:r>
+        <w:rPr>
+          <w:sz w:val="52"/>
+        </w:rPr>
+        <w:t>Heon</w:t>
+      </w:r>
+      <w:proofErr w:type="spellEnd"/>
+      <w:r>
+        <w:rPr>
+          <w:sz w:val="52"/>
+        </w:rPr>
+        <w:t xml:space="preserve"> </w:t>
+      </w:r>
+      <w:proofErr w:type="spellStart"/>
+      <w:r>
+        <w:rPr>
+          <w:sz w:val="52"/>
+        </w:rPr>
+        <w:t>Jeong</w:t>
+      </w:r>
+      <w:proofErr w:type="spellEnd"/>
+      <w:r>
+        <w:rPr>
+          <w:sz w:val="52"/>
+        </w:rPr>
+        <w:t xml:space="preserve">, </w:t>
+      </w:r>
+      <w:proofErr w:type="spellStart"/>
+      <w:r>
+        <w:rPr>
+          <w:sz w:val="52"/>
+        </w:rPr>
+        <w:t>Hanchen</w:t>
+      </w:r>
+      <w:proofErr w:type="spellEnd"/>
+      <w:r>
+        <w:rPr>
+          <w:sz w:val="52"/>
+        </w:rPr>
+        <w:t xml:space="preserve"> Li, Sang Rhee, </w:t>
+      </w:r>
+      <w:proofErr w:type="spellStart"/>
+      <w:r>
+        <w:rPr>
+          <w:sz w:val="52"/>
+        </w:rPr>
+        <w:t>Yixin</w:t>
+      </w:r>
+      <w:proofErr w:type="spellEnd"/>
+      <w:r>
+        <w:rPr>
+          <w:sz w:val="52"/>
+        </w:rPr>
+        <w:t xml:space="preserve"> Wang, </w:t>
+      </w:r>
+      <w:proofErr w:type="spellStart"/>
+      <w:r>
+        <w:rPr>
+          <w:sz w:val="52"/>
+        </w:rPr>
+        <w:t>Yuying</w:t>
+      </w:r>
+      <w:proofErr w:type="spellEnd"/>
+      <w:r>
+        <w:rPr>
+          <w:sz w:val="52"/>
+        </w:rPr>
+        <w:t xml:space="preserve"> Wang</w:t>
       </w:r>
       <w:r>
         <w:br w:type="page"/>
@@ -249,14 +333,25 @@
         </w:rPr>
         <w:t xml:space="preserve">Create the </w:t>
       </w:r>
-      <w:r>
-        <w:rPr>
-          <w:rFonts w:eastAsia="Times New Roman" w:cs="Arial"/>
-          <w:i/>
-          <w:iCs/>
-          <w:color w:val="000000"/>
-        </w:rPr>
-        <w:t xml:space="preserve">PokerGameState </w:t>
+      <w:proofErr w:type="spellStart"/>
+      <w:r>
+        <w:rPr>
+          <w:rFonts w:eastAsia="Times New Roman" w:cs="Arial"/>
+          <w:i/>
+          <w:iCs/>
+          <w:color w:val="000000"/>
+        </w:rPr>
+        <w:t>PokerGameState</w:t>
+      </w:r>
+      <w:proofErr w:type="spellEnd"/>
+      <w:r>
+        <w:rPr>
+          <w:rFonts w:eastAsia="Times New Roman" w:cs="Arial"/>
+          <w:i/>
+          <w:iCs/>
+          <w:color w:val="000000"/>
+        </w:rPr>
+        <w:t xml:space="preserve"> </w:t>
       </w:r>
       <w:r>
         <w:rPr>
@@ -265,6 +360,7 @@
         </w:rPr>
         <w:t xml:space="preserve">class and implement all the classes and variables needed for the </w:t>
       </w:r>
+      <w:proofErr w:type="spellStart"/>
       <w:r>
         <w:rPr>
           <w:rFonts w:eastAsia="Times New Roman" w:cs="Arial"/>
@@ -274,6 +370,7 @@
         </w:rPr>
         <w:t>PokerGamestate</w:t>
       </w:r>
+      <w:proofErr w:type="spellEnd"/>
       <w:r>
         <w:rPr>
           <w:rFonts w:eastAsia="Times New Roman" w:cs="Arial"/>
@@ -281,6 +378,7 @@
         </w:rPr>
         <w:t xml:space="preserve">: </w:t>
       </w:r>
+      <w:proofErr w:type="spellStart"/>
       <w:r>
         <w:rPr>
           <w:rFonts w:eastAsia="Times New Roman" w:cs="Arial"/>
@@ -290,6 +388,7 @@
         </w:rPr>
         <w:t>PlayerInfo</w:t>
       </w:r>
+      <w:proofErr w:type="spellEnd"/>
       <w:r>
         <w:rPr>
           <w:rFonts w:eastAsia="Times New Roman" w:cs="Arial"/>
@@ -297,6 +396,7 @@
         </w:rPr>
         <w:t xml:space="preserve">, </w:t>
       </w:r>
+      <w:proofErr w:type="spellStart"/>
       <w:r>
         <w:rPr>
           <w:rFonts w:eastAsia="Times New Roman" w:cs="Arial"/>
@@ -306,6 +406,7 @@
         </w:rPr>
         <w:t>TableInfo</w:t>
       </w:r>
+      <w:proofErr w:type="spellEnd"/>
       <w:r>
         <w:rPr>
           <w:rFonts w:eastAsia="Times New Roman" w:cs="Arial"/>
@@ -345,6 +446,8 @@
         </w:rPr>
         <w:t>, etc.</w:t>
       </w:r>
+      <w:bookmarkStart w:id="0" w:name="_GoBack"/>
+      <w:bookmarkEnd w:id="0"/>
       <w:r>
         <w:rPr>
           <w:rFonts w:eastAsia="Times New Roman" w:cs="Times New Roman"/>
@@ -367,6 +470,7 @@
         </w:rPr>
         <w:t xml:space="preserve">We have successfully implemented the </w:t>
       </w:r>
+      <w:proofErr w:type="spellStart"/>
       <w:r>
         <w:rPr>
           <w:rFonts w:eastAsia="Times New Roman" w:cs="Arial"/>
@@ -376,6 +480,7 @@
         </w:rPr>
         <w:t>GameState</w:t>
       </w:r>
+      <w:proofErr w:type="spellEnd"/>
       <w:r>
         <w:rPr>
           <w:rFonts w:eastAsia="Times New Roman" w:cs="Arial"/>
@@ -383,14 +488,25 @@
         </w:rPr>
         <w:t xml:space="preserve"> class and its included classes according to our design document and class diagram. The hours spent figuring out the necessary components of the </w:t>
       </w:r>
-      <w:r>
-        <w:rPr>
-          <w:rFonts w:eastAsia="Times New Roman" w:cs="Arial"/>
-          <w:i/>
-          <w:iCs/>
-          <w:color w:val="000000"/>
-        </w:rPr>
-        <w:t xml:space="preserve">GameState </w:t>
+      <w:proofErr w:type="spellStart"/>
+      <w:r>
+        <w:rPr>
+          <w:rFonts w:eastAsia="Times New Roman" w:cs="Arial"/>
+          <w:i/>
+          <w:iCs/>
+          <w:color w:val="000000"/>
+        </w:rPr>
+        <w:t>GameState</w:t>
+      </w:r>
+      <w:proofErr w:type="spellEnd"/>
+      <w:r>
+        <w:rPr>
+          <w:rFonts w:eastAsia="Times New Roman" w:cs="Arial"/>
+          <w:i/>
+          <w:iCs/>
+          <w:color w:val="000000"/>
+        </w:rPr>
+        <w:t xml:space="preserve"> </w:t>
       </w:r>
       <w:r>
         <w:rPr>
@@ -415,6 +531,7 @@
         </w:rPr>
         <w:t xml:space="preserve">while making the design document helped us implement it later without much struggle. We weren’t able to test the whole </w:t>
       </w:r>
+      <w:proofErr w:type="spellStart"/>
       <w:r>
         <w:rPr>
           <w:rFonts w:eastAsia="Times New Roman" w:cs="Arial"/>
@@ -424,6 +541,7 @@
         </w:rPr>
         <w:t>GameState</w:t>
       </w:r>
+      <w:proofErr w:type="spellEnd"/>
       <w:r>
         <w:rPr>
           <w:rFonts w:eastAsia="Times New Roman" w:cs="Arial"/>
@@ -447,6 +565,7 @@
         </w:rPr>
         <w:t xml:space="preserve"> and </w:t>
       </w:r>
+      <w:proofErr w:type="spellStart"/>
       <w:r>
         <w:rPr>
           <w:rFonts w:eastAsia="Times New Roman" w:cs="Arial"/>
@@ -456,6 +575,7 @@
         </w:rPr>
         <w:t>GameSystem</w:t>
       </w:r>
+      <w:proofErr w:type="spellEnd"/>
       <w:r>
         <w:rPr>
           <w:rFonts w:eastAsia="Times New Roman" w:cs="Arial"/>
@@ -559,7 +679,21 @@
           <w:rFonts w:eastAsia="Times New Roman" w:cs="Arial"/>
           <w:color w:val="000000"/>
         </w:rPr>
-        <w:t>The layout of the UI elements was decided for each mode.  One of the goals was to make the the GUI professional-looking.  The background images and the poker-chip image were found on the web.  Button colors were chosen from a UI-design color pallette found online, and the button images were generated by a button builder found online.  The card images were extracted from Windows 7 Solitaire.  The font used was the Windows UI font.  Another goal was to make the GUI simple and intuitive.  Each mode has few, highly-visible buttons.  Pop-up messages are large and very basic.  There are no complicated sub-menus or options panels.</w:t>
+        <w:t xml:space="preserve">The layout of the UI elements was decided for each mode.  One of the goals was to make the GUI professional-looking.  The background images and the poker-chip image were found on the web.  Button colors were chosen from a UI-design color </w:t>
+      </w:r>
+      <w:r>
+        <w:rPr>
+          <w:rFonts w:eastAsia="Times New Roman" w:cs="Arial"/>
+          <w:color w:val="000000"/>
+        </w:rPr>
+        <w:t>palette</w:t>
+      </w:r>
+      <w:r>
+        <w:rPr>
+          <w:rFonts w:eastAsia="Times New Roman" w:cs="Arial"/>
+          <w:color w:val="000000"/>
+        </w:rPr>
+        <w:t xml:space="preserve"> found online, and the button images were generated by a button builder found online.  The card images were extracted from Windows 7 Solitaire.  The font used was the Windows UI font.  Another goal was to make the GUI simple and intuitive.  Each mode has few, highly-visible buttons.  Pop-up messages are large and very basic.  There are no complicated sub-menus or options panels.</w:t>
       </w:r>
     </w:p>
     <w:p>
@@ -589,6 +723,7 @@
         </w:rPr>
         <w:t xml:space="preserve">Create the </w:t>
       </w:r>
+      <w:proofErr w:type="spellStart"/>
       <w:r>
         <w:rPr>
           <w:rFonts w:eastAsia="Times New Roman" w:cs="Arial"/>
@@ -598,6 +733,7 @@
         </w:rPr>
         <w:t>ClientMessageHandler</w:t>
       </w:r>
+      <w:proofErr w:type="spellEnd"/>
       <w:r>
         <w:rPr>
           <w:rFonts w:eastAsia="Times New Roman" w:cs="Arial"/>
@@ -605,6 +741,7 @@
         </w:rPr>
         <w:t xml:space="preserve"> class that implements Java Socket to connect to a specific port listened to by </w:t>
       </w:r>
+      <w:proofErr w:type="spellStart"/>
       <w:r>
         <w:rPr>
           <w:rFonts w:eastAsia="Times New Roman" w:cs="Arial"/>
@@ -614,6 +751,7 @@
         </w:rPr>
         <w:t>HostMessageHandler</w:t>
       </w:r>
+      <w:proofErr w:type="spellEnd"/>
       <w:r>
         <w:rPr>
           <w:rFonts w:eastAsia="Times New Roman" w:cs="Arial"/>
@@ -645,6 +783,7 @@
         </w:rPr>
         <w:t xml:space="preserve">In the constructor for </w:t>
       </w:r>
+      <w:proofErr w:type="spellStart"/>
       <w:r>
         <w:rPr>
           <w:rFonts w:eastAsia="Times New Roman" w:cs="Arial"/>
@@ -654,6 +793,7 @@
         </w:rPr>
         <w:t>ClientMessageHandler</w:t>
       </w:r>
+      <w:proofErr w:type="spellEnd"/>
       <w:r>
         <w:rPr>
           <w:rFonts w:eastAsia="Times New Roman" w:cs="Arial"/>
@@ -661,14 +801,25 @@
         </w:rPr>
         <w:t xml:space="preserve"> class, we take in an IP address of type </w:t>
       </w:r>
-      <w:r>
-        <w:rPr>
-          <w:rFonts w:eastAsia="Times New Roman" w:cs="Arial"/>
-          <w:i/>
-          <w:iCs/>
-          <w:color w:val="000000"/>
-        </w:rPr>
-        <w:t xml:space="preserve">InetAddress </w:t>
+      <w:proofErr w:type="spellStart"/>
+      <w:r>
+        <w:rPr>
+          <w:rFonts w:eastAsia="Times New Roman" w:cs="Arial"/>
+          <w:i/>
+          <w:iCs/>
+          <w:color w:val="000000"/>
+        </w:rPr>
+        <w:t>InetAddress</w:t>
+      </w:r>
+      <w:proofErr w:type="spellEnd"/>
+      <w:r>
+        <w:rPr>
+          <w:rFonts w:eastAsia="Times New Roman" w:cs="Arial"/>
+          <w:i/>
+          <w:iCs/>
+          <w:color w:val="000000"/>
+        </w:rPr>
+        <w:t xml:space="preserve"> </w:t>
       </w:r>
       <w:r>
         <w:rPr>
@@ -684,14 +835,37 @@
           <w:iCs/>
           <w:color w:val="000000"/>
         </w:rPr>
-        <w:t xml:space="preserve">Socket </w:t>
-      </w:r>
-      <w:r>
-        <w:rPr>
-          <w:rFonts w:eastAsia="Times New Roman" w:cs="Arial"/>
-          <w:color w:val="000000"/>
-        </w:rPr>
-        <w:t xml:space="preserve">object socket that connects to the IP address and  the port number by using methods of </w:t>
+        <w:t>Socket</w:t>
+      </w:r>
+      <w:r>
+        <w:rPr>
+          <w:rFonts w:eastAsia="Times New Roman" w:cs="Arial"/>
+          <w:i/>
+          <w:iCs/>
+          <w:color w:val="000000"/>
+        </w:rPr>
+        <w:t xml:space="preserve"> </w:t>
+      </w:r>
+      <w:r>
+        <w:rPr>
+          <w:rFonts w:eastAsia="Times New Roman" w:cs="Arial"/>
+          <w:color w:val="000000"/>
+        </w:rPr>
+        <w:t xml:space="preserve">object that connects to the IP address </w:t>
+      </w:r>
+      <w:r>
+        <w:rPr>
+          <w:rFonts w:eastAsia="Times New Roman" w:cs="Arial"/>
+          <w:color w:val="000000"/>
+        </w:rPr>
+        <w:t>and the</w:t>
+      </w:r>
+      <w:r>
+        <w:rPr>
+          <w:rFonts w:eastAsia="Times New Roman" w:cs="Arial"/>
+          <w:color w:val="000000"/>
+        </w:rPr>
+        <w:t xml:space="preserve"> port number by using methods of </w:t>
       </w:r>
       <w:r>
         <w:rPr>
@@ -738,6 +912,7 @@
         </w:rPr>
         <w:t xml:space="preserve">Make the </w:t>
       </w:r>
+      <w:proofErr w:type="spellStart"/>
       <w:r>
         <w:rPr>
           <w:rFonts w:eastAsia="Times New Roman" w:cs="Arial"/>
@@ -747,6 +922,7 @@
         </w:rPr>
         <w:t>ClientMessageHandler</w:t>
       </w:r>
+      <w:proofErr w:type="spellEnd"/>
       <w:r>
         <w:rPr>
           <w:rFonts w:eastAsia="Times New Roman" w:cs="Arial"/>
@@ -754,6 +930,7 @@
         </w:rPr>
         <w:t xml:space="preserve"> class be able to continuously receive the game state from </w:t>
       </w:r>
+      <w:proofErr w:type="spellStart"/>
       <w:r>
         <w:rPr>
           <w:rFonts w:eastAsia="Times New Roman" w:cs="Arial"/>
@@ -763,6 +940,7 @@
         </w:rPr>
         <w:t>HostMessageHandler</w:t>
       </w:r>
+      <w:proofErr w:type="spellEnd"/>
       <w:r>
         <w:rPr>
           <w:rFonts w:eastAsia="Times New Roman" w:cs="Arial"/>
@@ -794,14 +972,25 @@
         </w:rPr>
         <w:t xml:space="preserve">An </w:t>
       </w:r>
-      <w:r>
-        <w:rPr>
-          <w:rFonts w:eastAsia="Times New Roman" w:cs="Arial"/>
-          <w:i/>
-          <w:iCs/>
-          <w:color w:val="000000"/>
-        </w:rPr>
-        <w:t xml:space="preserve">ObjectInputStream </w:t>
+      <w:proofErr w:type="spellStart"/>
+      <w:r>
+        <w:rPr>
+          <w:rFonts w:eastAsia="Times New Roman" w:cs="Arial"/>
+          <w:i/>
+          <w:iCs/>
+          <w:color w:val="000000"/>
+        </w:rPr>
+        <w:t>ObjectInputStream</w:t>
+      </w:r>
+      <w:proofErr w:type="spellEnd"/>
+      <w:r>
+        <w:rPr>
+          <w:rFonts w:eastAsia="Times New Roman" w:cs="Arial"/>
+          <w:i/>
+          <w:iCs/>
+          <w:color w:val="000000"/>
+        </w:rPr>
+        <w:t xml:space="preserve"> </w:t>
       </w:r>
       <w:r>
         <w:rPr>
@@ -810,30 +999,70 @@
         </w:rPr>
         <w:t xml:space="preserve">object will be created in the constructor of </w:t>
       </w:r>
-      <w:r>
-        <w:rPr>
-          <w:rFonts w:eastAsia="Times New Roman" w:cs="Arial"/>
-          <w:i/>
-          <w:iCs/>
-          <w:color w:val="000000"/>
-        </w:rPr>
-        <w:t xml:space="preserve">ClientMessageHandler </w:t>
-      </w:r>
-      <w:r>
-        <w:rPr>
-          <w:rFonts w:eastAsia="Times New Roman" w:cs="Arial"/>
-          <w:color w:val="000000"/>
-        </w:rPr>
-        <w:t xml:space="preserve">and assigned the socket's input stream by using </w:t>
-      </w:r>
-      <w:r>
-        <w:rPr>
-          <w:rFonts w:eastAsia="Times New Roman" w:cs="Arial"/>
-          <w:i/>
-          <w:iCs/>
-          <w:color w:val="000000"/>
-        </w:rPr>
-        <w:t>getOutputStream()</w:t>
+      <w:proofErr w:type="spellStart"/>
+      <w:r>
+        <w:rPr>
+          <w:rFonts w:eastAsia="Times New Roman" w:cs="Arial"/>
+          <w:i/>
+          <w:iCs/>
+          <w:color w:val="000000"/>
+        </w:rPr>
+        <w:t>ClientMessageHandler</w:t>
+      </w:r>
+      <w:proofErr w:type="spellEnd"/>
+      <w:r>
+        <w:rPr>
+          <w:rFonts w:eastAsia="Times New Roman" w:cs="Arial"/>
+          <w:i/>
+          <w:iCs/>
+          <w:color w:val="000000"/>
+        </w:rPr>
+        <w:t xml:space="preserve"> </w:t>
+      </w:r>
+      <w:r>
+        <w:rPr>
+          <w:rFonts w:eastAsia="Times New Roman" w:cs="Arial"/>
+          <w:color w:val="000000"/>
+        </w:rPr>
+        <w:t>and assign</w:t>
+      </w:r>
+      <w:r>
+        <w:rPr>
+          <w:rFonts w:eastAsia="Times New Roman" w:cs="Arial"/>
+          <w:color w:val="000000"/>
+        </w:rPr>
+        <w:t xml:space="preserve"> the socket's input stream by using </w:t>
+      </w:r>
+      <w:proofErr w:type="spellStart"/>
+      <w:proofErr w:type="gramStart"/>
+      <w:r>
+        <w:rPr>
+          <w:rFonts w:eastAsia="Times New Roman" w:cs="Arial"/>
+          <w:i/>
+          <w:iCs/>
+          <w:color w:val="000000"/>
+        </w:rPr>
+        <w:t>getOutputStream</w:t>
+      </w:r>
+      <w:proofErr w:type="spellEnd"/>
+      <w:r>
+        <w:rPr>
+          <w:rFonts w:eastAsia="Times New Roman" w:cs="Arial"/>
+          <w:i/>
+          <w:iCs/>
+          <w:color w:val="000000"/>
+        </w:rPr>
+        <w:t>(</w:t>
+      </w:r>
+      <w:proofErr w:type="gramEnd"/>
+      <w:r>
+        <w:rPr>
+          <w:rFonts w:eastAsia="Times New Roman" w:cs="Arial"/>
+          <w:i/>
+          <w:iCs/>
+          <w:color w:val="000000"/>
+        </w:rPr>
+        <w:t>)</w:t>
       </w:r>
       <w:r>
         <w:rPr>
@@ -842,6 +1071,7 @@
         </w:rPr>
         <w:t xml:space="preserve">, allowing it to read objects from socket. To receive a </w:t>
       </w:r>
+      <w:proofErr w:type="spellStart"/>
       <w:r>
         <w:rPr>
           <w:rFonts w:eastAsia="Times New Roman" w:cs="Arial"/>
@@ -851,6 +1081,7 @@
         </w:rPr>
         <w:t>GameState</w:t>
       </w:r>
+      <w:proofErr w:type="spellEnd"/>
       <w:r>
         <w:rPr>
           <w:rFonts w:eastAsia="Times New Roman" w:cs="Arial"/>
@@ -858,6 +1089,7 @@
         </w:rPr>
         <w:t xml:space="preserve"> object, a </w:t>
       </w:r>
+      <w:proofErr w:type="spellStart"/>
       <w:r>
         <w:rPr>
           <w:rFonts w:eastAsia="Times New Roman" w:cs="Arial"/>
@@ -867,6 +1099,7 @@
         </w:rPr>
         <w:t>ReceivingThread</w:t>
       </w:r>
+      <w:proofErr w:type="spellEnd"/>
       <w:r>
         <w:rPr>
           <w:rFonts w:eastAsia="Times New Roman" w:cs="Arial"/>
@@ -874,37 +1107,76 @@
         </w:rPr>
         <w:t xml:space="preserve"> is created and has the </w:t>
       </w:r>
-      <w:r>
-        <w:rPr>
-          <w:rFonts w:eastAsia="Times New Roman" w:cs="Arial"/>
-          <w:i/>
-          <w:iCs/>
-          <w:color w:val="000000"/>
-        </w:rPr>
-        <w:t>ObjectInputStream  </w:t>
-      </w:r>
-      <w:r>
-        <w:rPr>
-          <w:rFonts w:eastAsia="Times New Roman" w:cs="Arial"/>
-          <w:color w:val="000000"/>
-        </w:rPr>
-        <w:t xml:space="preserve">instance read the it with </w:t>
-      </w:r>
-      <w:r>
-        <w:rPr>
-          <w:rFonts w:eastAsia="Times New Roman" w:cs="Arial"/>
-          <w:i/>
-          <w:iCs/>
-          <w:color w:val="000000"/>
-        </w:rPr>
-        <w:t>readObject()</w:t>
-      </w:r>
-      <w:r>
-        <w:rPr>
-          <w:rFonts w:eastAsia="Times New Roman" w:cs="Arial"/>
-          <w:color w:val="000000"/>
-        </w:rPr>
-        <w:t xml:space="preserve"> in a loop.  The object is printed it out for debugging after the method returns.</w:t>
+      <w:proofErr w:type="spellStart"/>
+      <w:r>
+        <w:rPr>
+          <w:rFonts w:eastAsia="Times New Roman" w:cs="Arial"/>
+          <w:i/>
+          <w:iCs/>
+          <w:color w:val="000000"/>
+        </w:rPr>
+        <w:t>ObjectInputStream</w:t>
+      </w:r>
+      <w:proofErr w:type="spellEnd"/>
+      <w:r>
+        <w:rPr>
+          <w:rFonts w:eastAsia="Times New Roman" w:cs="Arial"/>
+          <w:iCs/>
+          <w:color w:val="000000"/>
+        </w:rPr>
+        <w:t xml:space="preserve"> instance </w:t>
+      </w:r>
+      <w:r>
+        <w:rPr>
+          <w:rFonts w:eastAsia="Times New Roman" w:cs="Arial"/>
+          <w:color w:val="000000"/>
+        </w:rPr>
+        <w:t>read to</w:t>
+      </w:r>
+      <w:r>
+        <w:rPr>
+          <w:rFonts w:eastAsia="Times New Roman" w:cs="Arial"/>
+          <w:color w:val="000000"/>
+        </w:rPr>
+        <w:t xml:space="preserve"> it with </w:t>
+      </w:r>
+      <w:proofErr w:type="spellStart"/>
+      <w:proofErr w:type="gramStart"/>
+      <w:r>
+        <w:rPr>
+          <w:rFonts w:eastAsia="Times New Roman" w:cs="Arial"/>
+          <w:i/>
+          <w:iCs/>
+          <w:color w:val="000000"/>
+        </w:rPr>
+        <w:t>readObject</w:t>
+      </w:r>
+      <w:proofErr w:type="spellEnd"/>
+      <w:r>
+        <w:rPr>
+          <w:rFonts w:eastAsia="Times New Roman" w:cs="Arial"/>
+          <w:i/>
+          <w:iCs/>
+          <w:color w:val="000000"/>
+        </w:rPr>
+        <w:t>(</w:t>
+      </w:r>
+      <w:proofErr w:type="gramEnd"/>
+      <w:r>
+        <w:rPr>
+          <w:rFonts w:eastAsia="Times New Roman" w:cs="Arial"/>
+          <w:i/>
+          <w:iCs/>
+          <w:color w:val="000000"/>
+        </w:rPr>
+        <w:t>)</w:t>
+      </w:r>
+      <w:r>
+        <w:rPr>
+          <w:rFonts w:eastAsia="Times New Roman" w:cs="Arial"/>
+          <w:color w:val="000000"/>
+        </w:rPr>
+        <w:t xml:space="preserve"> in a loop.  The object is printed out for debugging after the method returns.</w:t>
       </w:r>
     </w:p>
     <w:p>
@@ -945,6 +1217,7 @@
         <w:lastRenderedPageBreak/>
         <w:t xml:space="preserve">Make the </w:t>
       </w:r>
+      <w:proofErr w:type="spellStart"/>
       <w:r>
         <w:rPr>
           <w:rFonts w:eastAsia="Times New Roman" w:cs="Arial"/>
@@ -954,6 +1227,7 @@
         </w:rPr>
         <w:t>ClientMessageHandler</w:t>
       </w:r>
+      <w:proofErr w:type="spellEnd"/>
       <w:r>
         <w:rPr>
           <w:rFonts w:eastAsia="Times New Roman" w:cs="Arial"/>
@@ -977,6 +1251,7 @@
         </w:rPr>
         <w:t xml:space="preserve">to </w:t>
       </w:r>
+      <w:proofErr w:type="spellStart"/>
       <w:r>
         <w:rPr>
           <w:rFonts w:eastAsia="Times New Roman" w:cs="Arial"/>
@@ -986,6 +1261,7 @@
         </w:rPr>
         <w:t>HostMessageHandler</w:t>
       </w:r>
+      <w:proofErr w:type="spellEnd"/>
       <w:r>
         <w:rPr>
           <w:rFonts w:eastAsia="Times New Roman" w:cs="Arial"/>
@@ -1017,6 +1293,7 @@
         </w:rPr>
         <w:t xml:space="preserve">After receiving an instance of </w:t>
       </w:r>
+      <w:proofErr w:type="spellStart"/>
       <w:r>
         <w:rPr>
           <w:rFonts w:eastAsia="Times New Roman" w:cs="Arial"/>
@@ -1026,6 +1303,7 @@
         </w:rPr>
         <w:t>UserAction</w:t>
       </w:r>
+      <w:proofErr w:type="spellEnd"/>
       <w:r>
         <w:rPr>
           <w:rFonts w:eastAsia="Times New Roman" w:cs="Arial"/>
@@ -1033,14 +1311,25 @@
         </w:rPr>
         <w:t xml:space="preserve"> to send, an </w:t>
       </w:r>
-      <w:r>
-        <w:rPr>
-          <w:rFonts w:eastAsia="Times New Roman" w:cs="Arial"/>
-          <w:i/>
-          <w:iCs/>
-          <w:color w:val="000000"/>
-        </w:rPr>
-        <w:t xml:space="preserve">ObjectOutputStream </w:t>
+      <w:proofErr w:type="spellStart"/>
+      <w:r>
+        <w:rPr>
+          <w:rFonts w:eastAsia="Times New Roman" w:cs="Arial"/>
+          <w:i/>
+          <w:iCs/>
+          <w:color w:val="000000"/>
+        </w:rPr>
+        <w:t>ObjectOutputStream</w:t>
+      </w:r>
+      <w:proofErr w:type="spellEnd"/>
+      <w:r>
+        <w:rPr>
+          <w:rFonts w:eastAsia="Times New Roman" w:cs="Arial"/>
+          <w:i/>
+          <w:iCs/>
+          <w:color w:val="000000"/>
+        </w:rPr>
+        <w:t xml:space="preserve"> </w:t>
       </w:r>
       <w:r>
         <w:rPr>
@@ -1049,14 +1338,25 @@
         </w:rPr>
         <w:t xml:space="preserve">object is created in the </w:t>
       </w:r>
-      <w:r>
-        <w:rPr>
-          <w:rFonts w:eastAsia="Times New Roman" w:cs="Arial"/>
-          <w:i/>
-          <w:iCs/>
-          <w:color w:val="000000"/>
-        </w:rPr>
-        <w:t xml:space="preserve">ClientMessageHandler </w:t>
+      <w:proofErr w:type="spellStart"/>
+      <w:r>
+        <w:rPr>
+          <w:rFonts w:eastAsia="Times New Roman" w:cs="Arial"/>
+          <w:i/>
+          <w:iCs/>
+          <w:color w:val="000000"/>
+        </w:rPr>
+        <w:t>ClientMessageHandler</w:t>
+      </w:r>
+      <w:proofErr w:type="spellEnd"/>
+      <w:r>
+        <w:rPr>
+          <w:rFonts w:eastAsia="Times New Roman" w:cs="Arial"/>
+          <w:i/>
+          <w:iCs/>
+          <w:color w:val="000000"/>
+        </w:rPr>
+        <w:t xml:space="preserve"> </w:t>
       </w:r>
       <w:r>
         <w:rPr>
@@ -1072,7 +1372,38 @@
           <w:iCs/>
           <w:color w:val="000000"/>
         </w:rPr>
-        <w:t xml:space="preserve"> getInputStream()</w:t>
+        <w:t xml:space="preserve"> </w:t>
+      </w:r>
+      <w:proofErr w:type="spellStart"/>
+      <w:proofErr w:type="gramStart"/>
+      <w:r>
+        <w:rPr>
+          <w:rFonts w:eastAsia="Times New Roman" w:cs="Arial"/>
+          <w:i/>
+          <w:iCs/>
+          <w:color w:val="000000"/>
+        </w:rPr>
+        <w:t>getInputStream</w:t>
+      </w:r>
+      <w:proofErr w:type="spellEnd"/>
+      <w:r>
+        <w:rPr>
+          <w:rFonts w:eastAsia="Times New Roman" w:cs="Arial"/>
+          <w:i/>
+          <w:iCs/>
+          <w:color w:val="000000"/>
+        </w:rPr>
+        <w:t>(</w:t>
+      </w:r>
+      <w:proofErr w:type="gramEnd"/>
+      <w:r>
+        <w:rPr>
+          <w:rFonts w:eastAsia="Times New Roman" w:cs="Arial"/>
+          <w:i/>
+          <w:iCs/>
+          <w:color w:val="000000"/>
+        </w:rPr>
+        <w:t>)</w:t>
       </w:r>
       <w:r>
         <w:rPr>
@@ -1081,46 +1412,111 @@
         </w:rPr>
         <w:t xml:space="preserve"> so that it can write an object to the socket. To send the </w:t>
       </w:r>
-      <w:r>
-        <w:rPr>
-          <w:rFonts w:eastAsia="Times New Roman" w:cs="Arial"/>
-          <w:i/>
-          <w:iCs/>
-          <w:color w:val="000000"/>
-        </w:rPr>
-        <w:t xml:space="preserve">UserAction </w:t>
-      </w:r>
-      <w:r>
-        <w:rPr>
-          <w:rFonts w:eastAsia="Times New Roman" w:cs="Arial"/>
-          <w:color w:val="000000"/>
-        </w:rPr>
-        <w:t xml:space="preserve">instance, we call the </w:t>
-      </w:r>
-      <w:r>
-        <w:rPr>
-          <w:rFonts w:eastAsia="Times New Roman" w:cs="Arial"/>
-          <w:i/>
-          <w:iCs/>
-          <w:color w:val="000000"/>
-        </w:rPr>
-        <w:t>send()</w:t>
-      </w:r>
-      <w:r>
-        <w:rPr>
-          <w:rFonts w:eastAsia="Times New Roman" w:cs="Arial"/>
-          <w:color w:val="000000"/>
-        </w:rPr>
-        <w:t xml:space="preserve"> method. It uses the </w:t>
-      </w:r>
-      <w:r>
-        <w:rPr>
-          <w:rFonts w:eastAsia="Times New Roman" w:cs="Arial"/>
-          <w:i/>
-          <w:iCs/>
-          <w:color w:val="000000"/>
-        </w:rPr>
-        <w:t> writeObject()</w:t>
+      <w:proofErr w:type="spellStart"/>
+      <w:r>
+        <w:rPr>
+          <w:rFonts w:eastAsia="Times New Roman" w:cs="Arial"/>
+          <w:i/>
+          <w:iCs/>
+          <w:color w:val="000000"/>
+        </w:rPr>
+        <w:t>UserAction</w:t>
+      </w:r>
+      <w:proofErr w:type="spellEnd"/>
+      <w:r>
+        <w:rPr>
+          <w:rFonts w:eastAsia="Times New Roman" w:cs="Arial"/>
+          <w:i/>
+          <w:iCs/>
+          <w:color w:val="000000"/>
+        </w:rPr>
+        <w:t xml:space="preserve"> </w:t>
+      </w:r>
+      <w:r>
+        <w:rPr>
+          <w:rFonts w:eastAsia="Times New Roman" w:cs="Arial"/>
+          <w:color w:val="000000"/>
+        </w:rPr>
+        <w:t>instance, we call the</w:t>
+      </w:r>
+      <w:r>
+        <w:rPr>
+          <w:rFonts w:eastAsia="Times New Roman" w:cs="Arial"/>
+          <w:color w:val="000000"/>
+        </w:rPr>
+        <w:t xml:space="preserve"> </w:t>
+      </w:r>
+      <w:proofErr w:type="gramStart"/>
+      <w:r>
+        <w:rPr>
+          <w:rFonts w:eastAsia="Times New Roman" w:cs="Arial"/>
+          <w:i/>
+          <w:color w:val="000000"/>
+        </w:rPr>
+        <w:t>send(</w:t>
+      </w:r>
+      <w:proofErr w:type="gramEnd"/>
+      <w:r>
+        <w:rPr>
+          <w:rFonts w:eastAsia="Times New Roman" w:cs="Arial"/>
+          <w:i/>
+          <w:color w:val="000000"/>
+        </w:rPr>
+        <w:t>)</w:t>
+      </w:r>
+      <w:r>
+        <w:rPr>
+          <w:rFonts w:eastAsia="Times New Roman" w:cs="Arial"/>
+          <w:color w:val="000000"/>
+        </w:rPr>
+        <w:t xml:space="preserve"> method. I</w:t>
+      </w:r>
+      <w:r>
+        <w:rPr>
+          <w:rFonts w:eastAsia="Times New Roman" w:cs="Arial"/>
+          <w:color w:val="000000"/>
+        </w:rPr>
+        <w:t>t uses the</w:t>
+      </w:r>
+      <w:r>
+        <w:rPr>
+          <w:rFonts w:eastAsia="Times New Roman" w:cs="Arial"/>
+          <w:i/>
+          <w:iCs/>
+          <w:color w:val="000000"/>
+        </w:rPr>
+        <w:t> </w:t>
+      </w:r>
+      <w:proofErr w:type="spellStart"/>
+      <w:proofErr w:type="gramStart"/>
+      <w:r>
+        <w:rPr>
+          <w:rFonts w:eastAsia="Times New Roman" w:cs="Arial"/>
+          <w:i/>
+          <w:iCs/>
+          <w:color w:val="000000"/>
+        </w:rPr>
+        <w:t>writeObject</w:t>
+      </w:r>
+      <w:proofErr w:type="spellEnd"/>
+      <w:r>
+        <w:rPr>
+          <w:rFonts w:eastAsia="Times New Roman" w:cs="Arial"/>
+          <w:i/>
+          <w:iCs/>
+          <w:color w:val="000000"/>
+        </w:rPr>
+        <w:t>(</w:t>
+      </w:r>
+      <w:proofErr w:type="gramEnd"/>
+      <w:r>
+        <w:rPr>
+          <w:rFonts w:eastAsia="Times New Roman" w:cs="Arial"/>
+          <w:i/>
+          <w:iCs/>
+          <w:color w:val="000000"/>
+        </w:rPr>
+        <w:t>)</w:t>
       </w:r>
       <w:r>
         <w:rPr>
@@ -1129,14 +1525,25 @@
         </w:rPr>
         <w:t xml:space="preserve"> method that accepts an instance of </w:t>
       </w:r>
-      <w:r>
-        <w:rPr>
-          <w:rFonts w:eastAsia="Times New Roman" w:cs="Arial"/>
-          <w:i/>
-          <w:iCs/>
-          <w:color w:val="000000"/>
-        </w:rPr>
-        <w:t xml:space="preserve">UserAction </w:t>
+      <w:proofErr w:type="spellStart"/>
+      <w:r>
+        <w:rPr>
+          <w:rFonts w:eastAsia="Times New Roman" w:cs="Arial"/>
+          <w:i/>
+          <w:iCs/>
+          <w:color w:val="000000"/>
+        </w:rPr>
+        <w:t>UserAction</w:t>
+      </w:r>
+      <w:proofErr w:type="spellEnd"/>
+      <w:r>
+        <w:rPr>
+          <w:rFonts w:eastAsia="Times New Roman" w:cs="Arial"/>
+          <w:i/>
+          <w:iCs/>
+          <w:color w:val="000000"/>
+        </w:rPr>
+        <w:t xml:space="preserve"> </w:t>
       </w:r>
       <w:r>
         <w:rPr>
@@ -1174,6 +1581,7 @@
         </w:rPr>
         <w:t xml:space="preserve">Create the </w:t>
       </w:r>
+      <w:proofErr w:type="spellStart"/>
       <w:r>
         <w:rPr>
           <w:rFonts w:eastAsia="Times New Roman" w:cs="Arial"/>
@@ -1183,6 +1591,7 @@
         </w:rPr>
         <w:t>HostMessageHandler</w:t>
       </w:r>
+      <w:proofErr w:type="spellEnd"/>
       <w:r>
         <w:rPr>
           <w:rFonts w:eastAsia="Times New Roman" w:cs="Arial"/>
@@ -1190,14 +1599,25 @@
         </w:rPr>
         <w:t xml:space="preserve"> class that implements </w:t>
       </w:r>
-      <w:r>
-        <w:rPr>
-          <w:rFonts w:eastAsia="Times New Roman" w:cs="Arial"/>
-          <w:i/>
-          <w:iCs/>
-          <w:color w:val="000000"/>
-        </w:rPr>
-        <w:t xml:space="preserve">SocketServer </w:t>
+      <w:proofErr w:type="spellStart"/>
+      <w:r>
+        <w:rPr>
+          <w:rFonts w:eastAsia="Times New Roman" w:cs="Arial"/>
+          <w:i/>
+          <w:iCs/>
+          <w:color w:val="000000"/>
+        </w:rPr>
+        <w:t>SocketServer</w:t>
+      </w:r>
+      <w:proofErr w:type="spellEnd"/>
+      <w:r>
+        <w:rPr>
+          <w:rFonts w:eastAsia="Times New Roman" w:cs="Arial"/>
+          <w:i/>
+          <w:iCs/>
+          <w:color w:val="000000"/>
+        </w:rPr>
+        <w:t xml:space="preserve"> </w:t>
       </w:r>
       <w:r>
         <w:rPr>
@@ -1228,8 +1648,23 @@
           <w:rFonts w:eastAsia="Times New Roman" w:cs="Arial"/>
           <w:color w:val="000000"/>
         </w:rPr>
-        <w:t xml:space="preserve">When a host is constructed, a new thread is created for accepting incoming connect-requests from new clients. Whenever a new connection is established, the host a thread for the purpose of sending </w:t>
-      </w:r>
+        <w:t xml:space="preserve">When a host is constructed, a new thread is created for accepting incoming connect-requests from new clients. Whenever a new connection is established, the host </w:t>
+      </w:r>
+      <w:r>
+        <w:rPr>
+          <w:rFonts w:eastAsia="Times New Roman" w:cs="Arial"/>
+          <w:color w:val="000000"/>
+        </w:rPr>
+        <w:t xml:space="preserve">creates </w:t>
+      </w:r>
+      <w:r>
+        <w:rPr>
+          <w:rFonts w:eastAsia="Times New Roman" w:cs="Arial"/>
+          <w:color w:val="000000"/>
+        </w:rPr>
+        <w:t xml:space="preserve">a thread for the purpose of sending </w:t>
+      </w:r>
+      <w:proofErr w:type="spellStart"/>
       <w:r>
         <w:rPr>
           <w:rFonts w:eastAsia="Times New Roman" w:cs="Arial"/>
@@ -1239,6 +1674,7 @@
         </w:rPr>
         <w:t>GameState</w:t>
       </w:r>
+      <w:proofErr w:type="spellEnd"/>
       <w:r>
         <w:rPr>
           <w:rFonts w:eastAsia="Times New Roman" w:cs="Arial"/>
@@ -1246,14 +1682,25 @@
         </w:rPr>
         <w:t xml:space="preserve"> objects to the client through </w:t>
       </w:r>
-      <w:r>
-        <w:rPr>
-          <w:rFonts w:eastAsia="Times New Roman" w:cs="Arial"/>
-          <w:i/>
-          <w:iCs/>
-          <w:color w:val="000000"/>
-        </w:rPr>
-        <w:t>ObjectOutputStream.</w:t>
+      <w:proofErr w:type="spellStart"/>
+      <w:r>
+        <w:rPr>
+          <w:rFonts w:eastAsia="Times New Roman" w:cs="Arial"/>
+          <w:i/>
+          <w:iCs/>
+          <w:color w:val="000000"/>
+        </w:rPr>
+        <w:t>ObjectOutputStream</w:t>
+      </w:r>
+      <w:proofErr w:type="spellEnd"/>
+      <w:r>
+        <w:rPr>
+          <w:rFonts w:eastAsia="Times New Roman" w:cs="Arial"/>
+          <w:i/>
+          <w:iCs/>
+          <w:color w:val="000000"/>
+        </w:rPr>
+        <w:t>.</w:t>
       </w:r>
     </w:p>
     <w:p>
@@ -1284,6 +1731,7 @@
         </w:rPr>
         <w:t xml:space="preserve">Make the </w:t>
       </w:r>
+      <w:proofErr w:type="spellStart"/>
       <w:r>
         <w:rPr>
           <w:rFonts w:eastAsia="Times New Roman" w:cs="Arial"/>
@@ -1293,6 +1741,7 @@
         </w:rPr>
         <w:t>HostMessageHandler</w:t>
       </w:r>
+      <w:proofErr w:type="spellEnd"/>
       <w:r>
         <w:rPr>
           <w:rFonts w:eastAsia="Times New Roman" w:cs="Arial"/>
@@ -1300,14 +1749,25 @@
         </w:rPr>
         <w:t xml:space="preserve"> class be able to receive actions from </w:t>
       </w:r>
-      <w:r>
-        <w:rPr>
-          <w:rFonts w:eastAsia="Times New Roman" w:cs="Arial"/>
-          <w:i/>
-          <w:iCs/>
-          <w:color w:val="000000"/>
-        </w:rPr>
-        <w:t>ClientMessageHandler.</w:t>
+      <w:proofErr w:type="spellStart"/>
+      <w:r>
+        <w:rPr>
+          <w:rFonts w:eastAsia="Times New Roman" w:cs="Arial"/>
+          <w:i/>
+          <w:iCs/>
+          <w:color w:val="000000"/>
+        </w:rPr>
+        <w:t>ClientMessageHandler</w:t>
+      </w:r>
+      <w:proofErr w:type="spellEnd"/>
+      <w:r>
+        <w:rPr>
+          <w:rFonts w:eastAsia="Times New Roman" w:cs="Arial"/>
+          <w:i/>
+          <w:iCs/>
+          <w:color w:val="000000"/>
+        </w:rPr>
+        <w:t>.</w:t>
       </w:r>
       <w:r>
         <w:rPr>
@@ -1331,21 +1791,49 @@
         </w:rPr>
         <w:t xml:space="preserve">Whenever a new connection from client to host is established, the host creates another thread (in addition to the one mentioned in task 6) for the purpose of receiving </w:t>
       </w:r>
-      <w:r>
-        <w:rPr>
-          <w:rFonts w:eastAsia="Times New Roman" w:cs="Arial"/>
-          <w:i/>
-          <w:iCs/>
-          <w:color w:val="000000"/>
-        </w:rPr>
-        <w:t xml:space="preserve">PlayerAction </w:t>
-      </w:r>
-      <w:r>
-        <w:rPr>
-          <w:rFonts w:eastAsia="Times New Roman" w:cs="Arial"/>
-          <w:color w:val="000000"/>
-        </w:rPr>
-        <w:t>objects from the client through ObjectInputStream.</w:t>
+      <w:proofErr w:type="spellStart"/>
+      <w:r>
+        <w:rPr>
+          <w:rFonts w:eastAsia="Times New Roman" w:cs="Arial"/>
+          <w:i/>
+          <w:iCs/>
+          <w:color w:val="000000"/>
+        </w:rPr>
+        <w:t>PlayerAction</w:t>
+      </w:r>
+      <w:proofErr w:type="spellEnd"/>
+      <w:r>
+        <w:rPr>
+          <w:rFonts w:eastAsia="Times New Roman" w:cs="Arial"/>
+          <w:i/>
+          <w:iCs/>
+          <w:color w:val="000000"/>
+        </w:rPr>
+        <w:t xml:space="preserve"> </w:t>
+      </w:r>
+      <w:r>
+        <w:rPr>
+          <w:rFonts w:eastAsia="Times New Roman" w:cs="Arial"/>
+          <w:color w:val="000000"/>
+        </w:rPr>
+        <w:t xml:space="preserve">objects from the client through </w:t>
+      </w:r>
+      <w:proofErr w:type="spellStart"/>
+      <w:r>
+        <w:rPr>
+          <w:rFonts w:eastAsia="Times New Roman" w:cs="Arial"/>
+          <w:i/>
+          <w:color w:val="000000"/>
+        </w:rPr>
+        <w:t>ObjectInputStream</w:t>
+      </w:r>
+      <w:proofErr w:type="spellEnd"/>
+      <w:r>
+        <w:rPr>
+          <w:rFonts w:eastAsia="Times New Roman" w:cs="Arial"/>
+          <w:color w:val="000000"/>
+        </w:rPr>
+        <w:t>.</w:t>
       </w:r>
     </w:p>
     <w:p>
@@ -1376,6 +1864,7 @@
         </w:rPr>
         <w:t xml:space="preserve">Create test cases to check if the </w:t>
       </w:r>
+      <w:proofErr w:type="spellStart"/>
       <w:r>
         <w:rPr>
           <w:rFonts w:eastAsia="Times New Roman" w:cs="Arial"/>
@@ -1385,6 +1874,7 @@
         </w:rPr>
         <w:t>HostMessageHandler</w:t>
       </w:r>
+      <w:proofErr w:type="spellEnd"/>
       <w:r>
         <w:rPr>
           <w:rFonts w:eastAsia="Times New Roman" w:cs="Arial"/>
@@ -1392,6 +1882,7 @@
         </w:rPr>
         <w:t xml:space="preserve"> can communicate with up to 20 </w:t>
       </w:r>
+      <w:proofErr w:type="spellStart"/>
       <w:r>
         <w:rPr>
           <w:rFonts w:eastAsia="Times New Roman" w:cs="Arial"/>
@@ -1401,6 +1892,7 @@
         </w:rPr>
         <w:t>ClientMessageHandlers</w:t>
       </w:r>
+      <w:proofErr w:type="spellEnd"/>
       <w:r>
         <w:rPr>
           <w:rFonts w:eastAsia="Times New Roman" w:cs="Arial"/>
@@ -1448,14 +1940,25 @@
         </w:rPr>
         <w:t xml:space="preserve">class for this purpose.  It first creates an instance of </w:t>
       </w:r>
-      <w:r>
-        <w:rPr>
-          <w:rFonts w:eastAsia="Times New Roman" w:cs="Arial"/>
-          <w:i/>
-          <w:iCs/>
-          <w:color w:val="000000"/>
-        </w:rPr>
-        <w:t xml:space="preserve">HostMessageHandler </w:t>
+      <w:proofErr w:type="spellStart"/>
+      <w:r>
+        <w:rPr>
+          <w:rFonts w:eastAsia="Times New Roman" w:cs="Arial"/>
+          <w:i/>
+          <w:iCs/>
+          <w:color w:val="000000"/>
+        </w:rPr>
+        <w:t>HostMessageHandler</w:t>
+      </w:r>
+      <w:proofErr w:type="spellEnd"/>
+      <w:r>
+        <w:rPr>
+          <w:rFonts w:eastAsia="Times New Roman" w:cs="Arial"/>
+          <w:i/>
+          <w:iCs/>
+          <w:color w:val="000000"/>
+        </w:rPr>
+        <w:t xml:space="preserve"> </w:t>
       </w:r>
       <w:r>
         <w:rPr>
@@ -1464,14 +1967,25 @@
         </w:rPr>
         <w:t xml:space="preserve">with a hard-coded port number as an argument to establish the server. Then, it creates 20 instances of </w:t>
       </w:r>
-      <w:r>
-        <w:rPr>
-          <w:rFonts w:eastAsia="Times New Roman" w:cs="Arial"/>
-          <w:i/>
-          <w:iCs/>
-          <w:color w:val="000000"/>
-        </w:rPr>
-        <w:t xml:space="preserve">ClientMessageHandler </w:t>
+      <w:proofErr w:type="spellStart"/>
+      <w:r>
+        <w:rPr>
+          <w:rFonts w:eastAsia="Times New Roman" w:cs="Arial"/>
+          <w:i/>
+          <w:iCs/>
+          <w:color w:val="000000"/>
+        </w:rPr>
+        <w:t>ClientMessageHandler</w:t>
+      </w:r>
+      <w:proofErr w:type="spellEnd"/>
+      <w:r>
+        <w:rPr>
+          <w:rFonts w:eastAsia="Times New Roman" w:cs="Arial"/>
+          <w:i/>
+          <w:iCs/>
+          <w:color w:val="000000"/>
+        </w:rPr>
+        <w:t xml:space="preserve"> </w:t>
       </w:r>
       <w:r>
         <w:rPr>
@@ -1525,6 +2039,12 @@
           <w:rFonts w:eastAsia="Times New Roman" w:cs="Times New Roman"/>
         </w:rPr>
         <w:t>Implemented but did not work well</w:t>
+      </w:r>
+      <w:r>
+        <w:rPr>
+          <w:rFonts w:eastAsia="Times New Roman" w:cs="Times New Roman"/>
+        </w:rPr>
+        <w:t>:</w:t>
       </w:r>
       <w:r>
         <w:rPr>
@@ -1566,6 +2086,12 @@
           <w:rFonts w:eastAsia="Times New Roman" w:cs="Times New Roman"/>
         </w:rPr>
         <w:t>Not Implemented</w:t>
+      </w:r>
+      <w:r>
+        <w:rPr>
+          <w:rFonts w:eastAsia="Times New Roman" w:cs="Times New Roman"/>
+        </w:rPr>
+        <w:t>:</w:t>
       </w:r>
     </w:p>
     <w:p>
@@ -1700,7 +2226,23 @@
           <w:rFonts w:eastAsia="Times New Roman" w:cs="Arial"/>
           <w:color w:val="000000"/>
         </w:rPr>
-        <w:t>class, the constructor takes two int arguments representing the suit and value of the card.</w:t>
+        <w:t xml:space="preserve">class, the constructor takes two </w:t>
+      </w:r>
+      <w:proofErr w:type="spellStart"/>
+      <w:r>
+        <w:rPr>
+          <w:rFonts w:eastAsia="Times New Roman" w:cs="Arial"/>
+          <w:color w:val="000000"/>
+        </w:rPr>
+        <w:t>int</w:t>
+      </w:r>
+      <w:proofErr w:type="spellEnd"/>
+      <w:r>
+        <w:rPr>
+          <w:rFonts w:eastAsia="Times New Roman" w:cs="Arial"/>
+          <w:color w:val="000000"/>
+        </w:rPr>
+        <w:t xml:space="preserve"> arguments representing the suit and value of the card.</w:t>
       </w:r>
     </w:p>
     <w:p>
@@ -1840,14 +2382,25 @@
         </w:rPr>
         <w:t xml:space="preserve">Create </w:t>
       </w:r>
-      <w:r>
-        <w:rPr>
-          <w:rFonts w:eastAsia="Times New Roman" w:cs="Arial"/>
-          <w:i/>
-          <w:iCs/>
-          <w:color w:val="000000"/>
-        </w:rPr>
-        <w:t xml:space="preserve">CalculateRank </w:t>
+      <w:proofErr w:type="spellStart"/>
+      <w:r>
+        <w:rPr>
+          <w:rFonts w:eastAsia="Times New Roman" w:cs="Arial"/>
+          <w:i/>
+          <w:iCs/>
+          <w:color w:val="000000"/>
+        </w:rPr>
+        <w:t>CalculateRank</w:t>
+      </w:r>
+      <w:proofErr w:type="spellEnd"/>
+      <w:r>
+        <w:rPr>
+          <w:rFonts w:eastAsia="Times New Roman" w:cs="Arial"/>
+          <w:i/>
+          <w:iCs/>
+          <w:color w:val="000000"/>
+        </w:rPr>
+        <w:t xml:space="preserve"> </w:t>
       </w:r>
       <w:r>
         <w:rPr>
@@ -1880,6 +2433,7 @@
         </w:rPr>
         <w:t xml:space="preserve">The main purpose of the </w:t>
       </w:r>
+      <w:proofErr w:type="spellStart"/>
       <w:r>
         <w:rPr>
           <w:rFonts w:eastAsia="Times New Roman" w:cs="Arial"/>
@@ -1889,6 +2443,7 @@
         </w:rPr>
         <w:t>CalculateRank</w:t>
       </w:r>
+      <w:proofErr w:type="spellEnd"/>
       <w:r>
         <w:rPr>
           <w:rFonts w:eastAsia="Times New Roman" w:cs="Arial"/>
@@ -2011,10 +2566,76 @@
           <w:rFonts w:eastAsia="Times New Roman" w:cs="Arial"/>
           <w:color w:val="000000"/>
         </w:rPr>
-        <w:t>We should add game stats to OverMode or remove it altogether and use a pop-up message in OngoingMode when the game ends instead.  Right now, OverMode simply informs the user that they have won or lost and has two buttons for the user to choose from.  This could easily fit into a pop-up message in OngoingMode and would make much more sense.  The only reason to leave it as a separate mode is if a lot of game stats will be displayed.</w:t>
-      </w:r>
-      <w:bookmarkStart w:id="0" w:name="_GoBack"/>
-      <w:bookmarkEnd w:id="0"/>
+        <w:t xml:space="preserve">We should add game stats to </w:t>
+      </w:r>
+      <w:proofErr w:type="spellStart"/>
+      <w:r>
+        <w:rPr>
+          <w:rFonts w:eastAsia="Times New Roman" w:cs="Arial"/>
+          <w:i/>
+          <w:color w:val="000000"/>
+        </w:rPr>
+        <w:t>OverMode</w:t>
+      </w:r>
+      <w:proofErr w:type="spellEnd"/>
+      <w:r>
+        <w:rPr>
+          <w:rFonts w:eastAsia="Times New Roman" w:cs="Arial"/>
+          <w:color w:val="000000"/>
+        </w:rPr>
+        <w:t xml:space="preserve"> or remove it altogether and use a pop-up message in </w:t>
+      </w:r>
+      <w:proofErr w:type="spellStart"/>
+      <w:r>
+        <w:rPr>
+          <w:rFonts w:eastAsia="Times New Roman" w:cs="Arial"/>
+          <w:i/>
+          <w:color w:val="000000"/>
+        </w:rPr>
+        <w:t>OngoingMode</w:t>
+      </w:r>
+      <w:proofErr w:type="spellEnd"/>
+      <w:r>
+        <w:rPr>
+          <w:rFonts w:eastAsia="Times New Roman" w:cs="Arial"/>
+          <w:color w:val="000000"/>
+        </w:rPr>
+        <w:t xml:space="preserve"> when the game ends instead.  Right now, </w:t>
+      </w:r>
+      <w:proofErr w:type="spellStart"/>
+      <w:r>
+        <w:rPr>
+          <w:rFonts w:eastAsia="Times New Roman" w:cs="Arial"/>
+          <w:i/>
+          <w:color w:val="000000"/>
+        </w:rPr>
+        <w:t>OverMode</w:t>
+      </w:r>
+      <w:proofErr w:type="spellEnd"/>
+      <w:r>
+        <w:rPr>
+          <w:rFonts w:eastAsia="Times New Roman" w:cs="Arial"/>
+          <w:color w:val="000000"/>
+        </w:rPr>
+        <w:t xml:space="preserve"> simply informs the user that they have won or lost and has two buttons for the user to choose from.  This could easily fit into a pop-up message in </w:t>
+      </w:r>
+      <w:proofErr w:type="spellStart"/>
+      <w:r>
+        <w:rPr>
+          <w:rFonts w:eastAsia="Times New Roman" w:cs="Arial"/>
+          <w:i/>
+          <w:color w:val="000000"/>
+        </w:rPr>
+        <w:t>OngoingMode</w:t>
+      </w:r>
+      <w:proofErr w:type="spellEnd"/>
+      <w:r>
+        <w:rPr>
+          <w:rFonts w:eastAsia="Times New Roman" w:cs="Arial"/>
+          <w:color w:val="000000"/>
+        </w:rPr>
+        <w:t xml:space="preserve"> and would make much more sense.  The only reason to leave it as a separate mode is if a lot of game stats will be displayed.</w:t>
+      </w:r>
     </w:p>
     <w:sectPr>
       <w:pgSz w:w="12240" w:h="15840"/>

</xml_diff>